<commit_message>
Training an ML model using google AutoML project
</commit_message>
<xml_diff>
--- a/Training an ML model using google AutoML/automl-modeling-report .docx
+++ b/Training an ML model using google AutoML/automl-modeling-report .docx
@@ -197,7 +197,6 @@
         <w:tblCellMar>
           <w:top w:w="126" w:type="dxa"/>
           <w:left w:w="144" w:type="dxa"/>
-          <w:bottom w:w="0" w:type="dxa"/>
           <w:right w:w="115" w:type="dxa"/>
         </w:tblCellMar>
         <w:tblLook w:val="04A0" w:firstRow="1" w:lastRow="0" w:firstColumn="1" w:lastColumn="0" w:noHBand="0" w:noVBand="1"/>
@@ -222,9 +221,6 @@
             <w:shd w:val="clear" w:color="auto" w:fill="02B3E4"/>
           </w:tcPr>
           <w:p>
-            <w:pPr>
-              <w:spacing w:after="0"/>
-            </w:pPr>
             <w:r>
               <w:rPr>
                 <w:b/>
@@ -235,9 +231,6 @@
             </w:r>
           </w:p>
           <w:p>
-            <w:pPr>
-              <w:spacing w:after="0"/>
-            </w:pPr>
             <w:r>
               <w:rPr>
                 <w:color w:val="FFFFFF"/>
@@ -247,9 +240,6 @@
             </w:r>
           </w:p>
           <w:p>
-            <w:pPr>
-              <w:spacing w:after="0"/>
-            </w:pPr>
             <w:r>
               <w:rPr>
                 <w:color w:val="FFFFFF"/>
@@ -280,7 +270,6 @@
           </w:tcPr>
           <w:p>
             <w:pPr>
-              <w:spacing w:after="0" w:line="240" w:lineRule="auto"/>
               <w:ind w:left="2" w:right="56"/>
               <w:jc w:val="both"/>
               <w:rPr>
@@ -304,7 +293,6 @@
           </w:p>
           <w:p>
             <w:pPr>
-              <w:spacing w:after="0" w:line="240" w:lineRule="auto"/>
               <w:ind w:left="2"/>
               <w:jc w:val="both"/>
               <w:rPr>
@@ -326,11 +314,7 @@
               <w:t>.</w:t>
             </w:r>
           </w:p>
-          <w:p>
-            <w:pPr>
-              <w:spacing w:after="0"/>
-            </w:pPr>
-          </w:p>
+          <w:p/>
         </w:tc>
       </w:tr>
       <w:tr>
@@ -349,9 +333,6 @@
             <w:shd w:val="clear" w:color="auto" w:fill="02B3E4"/>
           </w:tcPr>
           <w:p>
-            <w:pPr>
-              <w:spacing w:after="0"/>
-            </w:pPr>
             <w:r>
               <w:rPr>
                 <w:b/>
@@ -373,9 +354,6 @@
             </w:r>
           </w:p>
           <w:p>
-            <w:pPr>
-              <w:spacing w:after="0"/>
-            </w:pPr>
             <w:r>
               <w:rPr>
                 <w:color w:val="FFFFFF"/>
@@ -398,7 +376,6 @@
           </w:tcPr>
           <w:p>
             <w:pPr>
-              <w:spacing w:after="0" w:line="240" w:lineRule="auto"/>
               <w:ind w:left="2"/>
               <w:rPr>
                 <w:rFonts w:ascii="Book Antiqua" w:hAnsi="Book Antiqua"/>
@@ -421,57 +398,29 @@
                 <w:szCs w:val="24"/>
                 <w:shd w:val="clear" w:color="auto" w:fill="FFFFFF"/>
               </w:rPr>
-              <w:t>This table shows how often the model classified each label correctly, and which labels were most often confused for that label</w:t>
-            </w:r>
-            <w:r>
-              <w:rPr>
-                <w:rFonts w:ascii="Book Antiqua" w:eastAsia="Times New Roman" w:hAnsi="Book Antiqua"/>
-                <w:spacing w:val="2"/>
-                <w:sz w:val="24"/>
-                <w:szCs w:val="24"/>
-                <w:shd w:val="clear" w:color="auto" w:fill="FFFFFF"/>
-              </w:rPr>
-              <w:t>.</w:t>
-            </w:r>
-          </w:p>
-          <w:p>
-            <w:pPr>
-              <w:spacing w:after="0" w:line="240" w:lineRule="auto"/>
-              <w:ind w:left="2"/>
-              <w:rPr>
-                <w:rFonts w:ascii="Book Antiqua" w:hAnsi="Book Antiqua"/>
-                <w:color w:val="auto"/>
-                <w:sz w:val="24"/>
-              </w:rPr>
-            </w:pPr>
-            <w:r>
-              <w:rPr>
-                <w:rFonts w:ascii="Book Antiqua" w:hAnsi="Book Antiqua"/>
-                <w:color w:val="auto"/>
-                <w:sz w:val="24"/>
-              </w:rPr>
-              <w:t>True positive rate for Pneumonia class is 100</w:t>
-            </w:r>
-            <w:r>
-              <w:rPr>
-                <w:rFonts w:ascii="Book Antiqua" w:hAnsi="Book Antiqua"/>
-                <w:color w:val="auto"/>
-                <w:sz w:val="24"/>
-              </w:rPr>
-              <w:t>% (</w:t>
-            </w:r>
-            <w:r>
-              <w:rPr>
-                <w:rFonts w:ascii="Book Antiqua" w:hAnsi="Book Antiqua"/>
-                <w:color w:val="auto"/>
-                <w:sz w:val="24"/>
-              </w:rPr>
-              <w:t xml:space="preserve">all the cases are predicted accurately), False positive rate for Normal class is 0(not even a single case was predicted wrongly) </w:t>
-            </w:r>
-          </w:p>
-          <w:p>
-            <w:pPr>
-              <w:spacing w:after="0" w:line="240" w:lineRule="auto"/>
+              <w:t>This table shows how often the model classified each label correctly, and which labels were most often confused for that label.</w:t>
+            </w:r>
+          </w:p>
+          <w:p>
+            <w:pPr>
+              <w:ind w:left="2"/>
+              <w:rPr>
+                <w:rFonts w:ascii="Book Antiqua" w:hAnsi="Book Antiqua"/>
+                <w:color w:val="auto"/>
+                <w:sz w:val="24"/>
+              </w:rPr>
+            </w:pPr>
+            <w:r>
+              <w:rPr>
+                <w:rFonts w:ascii="Book Antiqua" w:hAnsi="Book Antiqua"/>
+                <w:color w:val="auto"/>
+                <w:sz w:val="24"/>
+              </w:rPr>
+              <w:t xml:space="preserve">True positive rate for Pneumonia class is 100% (all the cases are predicted accurately), False positive rate for Normal class is 0(not even a single case was predicted wrongly) </w:t>
+            </w:r>
+          </w:p>
+          <w:p>
+            <w:pPr>
               <w:ind w:left="2"/>
               <w:rPr>
                 <w:noProof/>
@@ -480,7 +429,6 @@
           </w:p>
           <w:p>
             <w:pPr>
-              <w:spacing w:after="0" w:line="240" w:lineRule="auto"/>
               <w:ind w:left="2"/>
               <w:rPr>
                 <w:rFonts w:ascii="Book Antiqua" w:hAnsi="Book Antiqua"/>
@@ -492,39 +440,47 @@
                 <w:noProof/>
               </w:rPr>
               <w:drawing>
-                <wp:inline distT="0" distB="0" distL="0" distR="0" wp14:anchorId="4780A277" wp14:editId="38A38614">
-                  <wp:extent cx="1927860" cy="624840"/>
-                  <wp:effectExtent l="0" t="0" r="0" b="3810"/>
-                  <wp:docPr id="188" name="Picture 188"/>
-                  <wp:cNvGraphicFramePr/>
+                <wp:inline distT="0" distB="0" distL="0" distR="0" wp14:anchorId="5EBE0E80" wp14:editId="068BC0B6">
+                  <wp:extent cx="2613660" cy="2080260"/>
+                  <wp:effectExtent l="0" t="0" r="0" b="0"/>
+                  <wp:docPr id="1" name="Picture 1"/>
+                  <wp:cNvGraphicFramePr>
+                    <a:graphicFrameLocks xmlns:a="http://schemas.openxmlformats.org/drawingml/2006/main" noChangeAspect="1"/>
+                  </wp:cNvGraphicFramePr>
                   <a:graphic xmlns:a="http://schemas.openxmlformats.org/drawingml/2006/main">
                     <a:graphicData uri="http://schemas.openxmlformats.org/drawingml/2006/picture">
                       <pic:pic xmlns:pic="http://schemas.openxmlformats.org/drawingml/2006/picture">
                         <pic:nvPicPr>
-                          <pic:cNvPr id="188" name="Picture 188"/>
-                          <pic:cNvPicPr/>
+                          <pic:cNvPr id="0" name="Picture 1"/>
+                          <pic:cNvPicPr>
+                            <a:picLocks noChangeAspect="1" noChangeArrowheads="1"/>
+                          </pic:cNvPicPr>
                         </pic:nvPicPr>
-                        <pic:blipFill rotWithShape="1">
-                          <a:blip r:embed="rId6"/>
-                          <a:srcRect l="19312" t="66567" r="25787" b="4198"/>
-                          <a:stretch/>
+                        <pic:blipFill>
+                          <a:blip r:embed="rId6">
+                            <a:extLst>
+                              <a:ext uri="{28A0092B-C50C-407E-A947-70E740481C1C}">
+                                <a14:useLocalDpi xmlns:a14="http://schemas.microsoft.com/office/drawing/2010/main" val="0"/>
+                              </a:ext>
+                            </a:extLst>
+                          </a:blip>
+                          <a:srcRect/>
+                          <a:stretch>
+                            <a:fillRect/>
+                          </a:stretch>
                         </pic:blipFill>
                         <pic:spPr bwMode="auto">
                           <a:xfrm>
                             <a:off x="0" y="0"/>
-                            <a:ext cx="1927860" cy="624840"/>
+                            <a:ext cx="2613660" cy="2080260"/>
                           </a:xfrm>
                           <a:prstGeom prst="rect">
                             <a:avLst/>
                           </a:prstGeom>
+                          <a:noFill/>
                           <a:ln>
                             <a:noFill/>
                           </a:ln>
-                          <a:extLst>
-                            <a:ext uri="{53640926-AAD7-44D8-BBD7-CCE9431645EC}">
-                              <a14:shadowObscured xmlns:a14="http://schemas.microsoft.com/office/drawing/2010/main"/>
-                            </a:ext>
-                          </a:extLst>
                         </pic:spPr>
                       </pic:pic>
                     </a:graphicData>
@@ -535,14 +491,262 @@
           </w:p>
           <w:p>
             <w:pPr>
-              <w:spacing w:after="0" w:line="240" w:lineRule="auto"/>
-              <w:ind w:left="2"/>
-            </w:pPr>
-          </w:p>
-          <w:p>
-            <w:pPr>
-              <w:spacing w:after="0"/>
-            </w:pPr>
+              <w:ind w:left="2"/>
+              <w:rPr>
+                <w:rFonts w:eastAsia="Times New Roman"/>
+                <w:spacing w:val="2"/>
+                <w:sz w:val="24"/>
+                <w:szCs w:val="24"/>
+                <w:shd w:val="clear" w:color="auto" w:fill="FFFFFF"/>
+              </w:rPr>
+            </w:pPr>
+          </w:p>
+          <w:p>
+            <w:pPr>
+              <w:ind w:left="2"/>
+              <w:rPr>
+                <w:rFonts w:eastAsia="Times New Roman"/>
+                <w:spacing w:val="2"/>
+                <w:sz w:val="24"/>
+                <w:szCs w:val="24"/>
+                <w:shd w:val="clear" w:color="auto" w:fill="FFFFFF"/>
+              </w:rPr>
+            </w:pPr>
+          </w:p>
+          <w:p>
+            <w:pPr>
+              <w:ind w:left="2"/>
+              <w:rPr>
+                <w:rFonts w:eastAsia="Times New Roman"/>
+                <w:spacing w:val="2"/>
+                <w:sz w:val="24"/>
+                <w:szCs w:val="24"/>
+                <w:shd w:val="clear" w:color="auto" w:fill="FFFFFF"/>
+              </w:rPr>
+            </w:pPr>
+          </w:p>
+          <w:p>
+            <w:pPr>
+              <w:ind w:left="2"/>
+              <w:rPr>
+                <w:rFonts w:eastAsia="Times New Roman"/>
+                <w:spacing w:val="2"/>
+                <w:sz w:val="24"/>
+                <w:szCs w:val="24"/>
+                <w:shd w:val="clear" w:color="auto" w:fill="FFFFFF"/>
+              </w:rPr>
+            </w:pPr>
+          </w:p>
+          <w:p>
+            <w:pPr>
+              <w:ind w:left="2"/>
+              <w:rPr>
+                <w:rFonts w:eastAsia="Times New Roman"/>
+                <w:spacing w:val="2"/>
+                <w:sz w:val="24"/>
+                <w:szCs w:val="24"/>
+                <w:shd w:val="clear" w:color="auto" w:fill="FFFFFF"/>
+              </w:rPr>
+            </w:pPr>
+          </w:p>
+          <w:p>
+            <w:pPr>
+              <w:ind w:left="2"/>
+              <w:rPr>
+                <w:rFonts w:eastAsia="Times New Roman"/>
+                <w:spacing w:val="2"/>
+                <w:sz w:val="24"/>
+                <w:szCs w:val="24"/>
+                <w:shd w:val="clear" w:color="auto" w:fill="FFFFFF"/>
+              </w:rPr>
+            </w:pPr>
+          </w:p>
+          <w:p>
+            <w:pPr>
+              <w:ind w:left="2"/>
+              <w:rPr>
+                <w:rFonts w:eastAsia="Times New Roman"/>
+                <w:spacing w:val="2"/>
+                <w:sz w:val="24"/>
+                <w:szCs w:val="24"/>
+                <w:shd w:val="clear" w:color="auto" w:fill="FFFFFF"/>
+              </w:rPr>
+            </w:pPr>
+          </w:p>
+          <w:p>
+            <w:pPr>
+              <w:ind w:left="2"/>
+              <w:rPr>
+                <w:rFonts w:eastAsia="Times New Roman"/>
+                <w:spacing w:val="2"/>
+                <w:sz w:val="24"/>
+                <w:szCs w:val="24"/>
+                <w:shd w:val="clear" w:color="auto" w:fill="FFFFFF"/>
+              </w:rPr>
+            </w:pPr>
+          </w:p>
+          <w:p>
+            <w:pPr>
+              <w:ind w:left="2"/>
+              <w:rPr>
+                <w:rFonts w:ascii="Book Antiqua" w:eastAsia="Times New Roman" w:hAnsi="Book Antiqua"/>
+                <w:color w:val="auto"/>
+                <w:spacing w:val="2"/>
+                <w:sz w:val="24"/>
+                <w:szCs w:val="24"/>
+                <w:shd w:val="clear" w:color="auto" w:fill="FFFFFF"/>
+              </w:rPr>
+            </w:pPr>
+            <w:r>
+              <w:rPr>
+                <w:rFonts w:ascii="Book Antiqua" w:eastAsia="Times New Roman" w:hAnsi="Book Antiqua"/>
+                <w:color w:val="auto"/>
+                <w:spacing w:val="2"/>
+                <w:sz w:val="24"/>
+                <w:szCs w:val="24"/>
+                <w:shd w:val="clear" w:color="auto" w:fill="FFFFFF"/>
+              </w:rPr>
+              <w:lastRenderedPageBreak/>
+              <w:t xml:space="preserve">The four cells represent TP, TN, FP, FN. </w:t>
+            </w:r>
+          </w:p>
+          <w:p>
+            <w:pPr>
+              <w:ind w:left="2"/>
+              <w:rPr>
+                <w:rFonts w:ascii="Book Antiqua" w:hAnsi="Book Antiqua"/>
+                <w:color w:val="auto"/>
+              </w:rPr>
+            </w:pPr>
+            <w:r>
+              <w:rPr>
+                <w:rFonts w:ascii="Book Antiqua" w:hAnsi="Book Antiqua"/>
+                <w:b/>
+                <w:color w:val="auto"/>
+                <w:sz w:val="24"/>
+              </w:rPr>
+              <w:t>True positives (TP):</w:t>
+            </w:r>
+            <w:r>
+              <w:rPr>
+                <w:rFonts w:ascii="Book Antiqua" w:hAnsi="Book Antiqua"/>
+                <w:color w:val="auto"/>
+                <w:sz w:val="24"/>
+              </w:rPr>
+              <w:t xml:space="preserve"> These are cases in which we predicted yes for the data </w:t>
+            </w:r>
+          </w:p>
+          <w:p>
+            <w:pPr>
+              <w:ind w:left="2"/>
+              <w:rPr>
+                <w:rFonts w:ascii="Book Antiqua" w:hAnsi="Book Antiqua"/>
+                <w:color w:val="auto"/>
+              </w:rPr>
+            </w:pPr>
+            <w:r>
+              <w:rPr>
+                <w:rFonts w:ascii="Book Antiqua" w:hAnsi="Book Antiqua"/>
+                <w:b/>
+                <w:color w:val="auto"/>
+                <w:sz w:val="24"/>
+              </w:rPr>
+              <w:t>True negatives (TN):</w:t>
+            </w:r>
+            <w:r>
+              <w:rPr>
+                <w:rFonts w:ascii="Book Antiqua" w:hAnsi="Book Antiqua"/>
+                <w:color w:val="auto"/>
+                <w:sz w:val="24"/>
+              </w:rPr>
+              <w:t xml:space="preserve"> We predicted no for the data </w:t>
+            </w:r>
+          </w:p>
+          <w:p>
+            <w:pPr>
+              <w:ind w:left="2"/>
+              <w:rPr>
+                <w:rFonts w:ascii="Book Antiqua" w:hAnsi="Book Antiqua"/>
+                <w:color w:val="auto"/>
+              </w:rPr>
+            </w:pPr>
+            <w:r>
+              <w:rPr>
+                <w:rFonts w:ascii="Book Antiqua" w:hAnsi="Book Antiqua"/>
+                <w:b/>
+                <w:color w:val="auto"/>
+                <w:sz w:val="24"/>
+              </w:rPr>
+              <w:t>False positives (FP):</w:t>
+            </w:r>
+            <w:r>
+              <w:rPr>
+                <w:rFonts w:ascii="Book Antiqua" w:hAnsi="Book Antiqua"/>
+                <w:color w:val="auto"/>
+                <w:sz w:val="24"/>
+              </w:rPr>
+              <w:t xml:space="preserve"> We predicted yes, but it’s not true </w:t>
+            </w:r>
+          </w:p>
+          <w:p>
+            <w:pPr>
+              <w:ind w:left="2"/>
+              <w:rPr>
+                <w:rFonts w:ascii="Book Antiqua" w:hAnsi="Book Antiqua"/>
+                <w:color w:val="auto"/>
+              </w:rPr>
+            </w:pPr>
+            <w:r>
+              <w:rPr>
+                <w:rFonts w:ascii="Book Antiqua" w:hAnsi="Book Antiqua"/>
+                <w:color w:val="auto"/>
+                <w:sz w:val="24"/>
+              </w:rPr>
+              <w:t xml:space="preserve">(Also known as a "Type I error.") </w:t>
+            </w:r>
+          </w:p>
+          <w:p>
+            <w:pPr>
+              <w:spacing w:after="1"/>
+              <w:ind w:left="2" w:right="58"/>
+              <w:rPr>
+                <w:rFonts w:ascii="Book Antiqua" w:hAnsi="Book Antiqua"/>
+                <w:color w:val="auto"/>
+              </w:rPr>
+            </w:pPr>
+            <w:r>
+              <w:rPr>
+                <w:rFonts w:ascii="Book Antiqua" w:hAnsi="Book Antiqua"/>
+                <w:b/>
+                <w:color w:val="auto"/>
+                <w:sz w:val="24"/>
+              </w:rPr>
+              <w:t>False negatives (FN):</w:t>
+            </w:r>
+            <w:r>
+              <w:rPr>
+                <w:rFonts w:ascii="Book Antiqua" w:hAnsi="Book Antiqua"/>
+                <w:color w:val="auto"/>
+                <w:sz w:val="24"/>
+              </w:rPr>
+              <w:t xml:space="preserve"> We predicted no, but it’s true (Also known as a "Type II error.") </w:t>
+            </w:r>
+          </w:p>
+          <w:p>
+            <w:pPr>
+              <w:ind w:left="2"/>
+              <w:rPr>
+                <w:rFonts w:ascii="Book Antiqua" w:hAnsi="Book Antiqua"/>
+                <w:color w:val="auto"/>
+              </w:rPr>
+            </w:pPr>
+          </w:p>
+          <w:p>
+            <w:pPr>
+              <w:ind w:left="2"/>
+            </w:pPr>
+          </w:p>
+          <w:p>
             <w:r>
               <w:rPr>
                 <w:color w:val="2E3D49"/>
@@ -569,22 +773,17 @@
             <w:shd w:val="clear" w:color="auto" w:fill="02B3E4"/>
           </w:tcPr>
           <w:p>
-            <w:pPr>
-              <w:spacing w:after="0"/>
-            </w:pPr>
             <w:r>
               <w:rPr>
                 <w:b/>
                 <w:color w:val="FFFFFF"/>
                 <w:sz w:val="24"/>
               </w:rPr>
+              <w:lastRenderedPageBreak/>
               <w:t xml:space="preserve">Precision &amp; Recall </w:t>
             </w:r>
           </w:p>
           <w:p>
-            <w:pPr>
-              <w:spacing w:after="0"/>
-            </w:pPr>
             <w:r>
               <w:rPr>
                 <w:color w:val="FFFFFF"/>
@@ -594,22 +793,12 @@
             </w:r>
           </w:p>
           <w:p>
-            <w:pPr>
-              <w:spacing w:after="0"/>
-            </w:pPr>
-            <w:r>
-              <w:rPr>
-                <w:color w:val="FFFFFF"/>
-                <w:sz w:val="24"/>
-              </w:rPr>
-              <w:t>What</w:t>
-            </w:r>
-            <w:r>
-              <w:rPr>
-                <w:color w:val="FFFFFF"/>
-                <w:sz w:val="24"/>
-              </w:rPr>
-              <w:t xml:space="preserve"> does precision measure? What does recall measure? What precision and recall did the model achieve (report the values for a score threshold of 0.5)?</w:t>
+            <w:r>
+              <w:rPr>
+                <w:color w:val="FFFFFF"/>
+                <w:sz w:val="24"/>
+              </w:rPr>
+              <w:t>What does precision measure? What does recall measure? What precision and recall did the model achieve (report the values for a score threshold of 0.5)?</w:t>
             </w:r>
             <w:r>
               <w:rPr>
@@ -634,7 +823,6 @@
           </w:tcPr>
           <w:p>
             <w:pPr>
-              <w:spacing w:after="0"/>
               <w:rPr>
                 <w:rFonts w:ascii="Book Antiqua" w:eastAsia="Times New Roman" w:hAnsi="Book Antiqua"/>
                 <w:sz w:val="24"/>
@@ -664,28 +852,11 @@
                 <w:sz w:val="24"/>
                 <w:szCs w:val="24"/>
               </w:rPr>
-              <w:t>recall tells us what portion of actual positives was identified correctly</w:t>
-            </w:r>
-            <w:r>
-              <w:rPr>
-                <w:rFonts w:ascii="Book Antiqua" w:eastAsia="Times New Roman" w:hAnsi="Book Antiqua"/>
-                <w:sz w:val="24"/>
-                <w:szCs w:val="24"/>
-              </w:rPr>
-              <w:t xml:space="preserve">. </w:t>
-            </w:r>
-            <w:r>
-              <w:rPr>
-                <w:rFonts w:ascii="Book Antiqua" w:eastAsia="Times New Roman" w:hAnsi="Book Antiqua"/>
-                <w:sz w:val="24"/>
-                <w:szCs w:val="24"/>
-              </w:rPr>
-              <w:t>A high recall model produces fewer false negatives.</w:t>
-            </w:r>
-          </w:p>
-          <w:p>
-            <w:pPr>
-              <w:spacing w:after="0"/>
+              <w:t>recall tells us what portion of actual positives was identified correctly. A high recall model produces fewer false negatives.</w:t>
+            </w:r>
+          </w:p>
+          <w:p>
+            <w:pPr>
               <w:rPr>
                 <w:rFonts w:ascii="Book Antiqua" w:hAnsi="Book Antiqua"/>
               </w:rPr>
@@ -716,23 +887,16 @@
             <w:shd w:val="clear" w:color="auto" w:fill="02B3E4"/>
           </w:tcPr>
           <w:p>
-            <w:pPr>
-              <w:spacing w:after="0"/>
-            </w:pPr>
             <w:r>
               <w:rPr>
                 <w:b/>
                 <w:color w:val="FFFFFF"/>
                 <w:sz w:val="24"/>
               </w:rPr>
-              <w:lastRenderedPageBreak/>
               <w:t xml:space="preserve">Score Threshold </w:t>
             </w:r>
           </w:p>
           <w:p>
-            <w:pPr>
-              <w:spacing w:after="0"/>
-            </w:pPr>
             <w:r>
               <w:rPr>
                 <w:color w:val="FFFFFF"/>
@@ -742,22 +906,12 @@
             </w:r>
           </w:p>
           <w:p>
-            <w:pPr>
-              <w:spacing w:after="0"/>
-            </w:pPr>
-            <w:r>
-              <w:rPr>
-                <w:color w:val="FFFFFF"/>
-                <w:sz w:val="24"/>
-              </w:rPr>
-              <w:t xml:space="preserve">When you increase the score threshold, what happens to </w:t>
-            </w:r>
-            <w:r>
-              <w:rPr>
-                <w:color w:val="FFFFFF"/>
-                <w:sz w:val="24"/>
-              </w:rPr>
-              <w:t>precision? What happens to recall? Why?</w:t>
+            <w:r>
+              <w:rPr>
+                <w:color w:val="FFFFFF"/>
+                <w:sz w:val="24"/>
+              </w:rPr>
+              <w:t>When you increase the score threshold, what happens to precision? What happens to recall? Why?</w:t>
             </w:r>
             <w:r>
               <w:rPr>
@@ -782,7 +936,6 @@
           </w:tcPr>
           <w:p>
             <w:pPr>
-              <w:spacing w:after="0" w:line="240" w:lineRule="auto"/>
               <w:ind w:left="2"/>
             </w:pPr>
             <w:r>
@@ -806,11 +959,7 @@
               <w:t xml:space="preserve">. </w:t>
             </w:r>
           </w:p>
-          <w:p>
-            <w:pPr>
-              <w:spacing w:after="0"/>
-            </w:pPr>
-          </w:p>
+          <w:p/>
         </w:tc>
       </w:tr>
     </w:tbl>
@@ -878,7 +1027,6 @@
         <w:tblCellMar>
           <w:top w:w="126" w:type="dxa"/>
           <w:left w:w="144" w:type="dxa"/>
-          <w:bottom w:w="0" w:type="dxa"/>
           <w:right w:w="115" w:type="dxa"/>
         </w:tblCellMar>
         <w:tblLook w:val="04A0" w:firstRow="1" w:lastRow="0" w:firstColumn="1" w:lastColumn="0" w:noHBand="0" w:noVBand="1"/>
@@ -903,9 +1051,6 @@
             <w:shd w:val="clear" w:color="auto" w:fill="02B3E4"/>
           </w:tcPr>
           <w:p>
-            <w:pPr>
-              <w:spacing w:after="0"/>
-            </w:pPr>
             <w:r>
               <w:rPr>
                 <w:b/>
@@ -916,9 +1061,6 @@
             </w:r>
           </w:p>
           <w:p>
-            <w:pPr>
-              <w:spacing w:after="0"/>
-            </w:pPr>
             <w:r>
               <w:rPr>
                 <w:color w:val="FFFFFF"/>
@@ -928,9 +1070,6 @@
             </w:r>
           </w:p>
           <w:p>
-            <w:pPr>
-              <w:spacing w:after="0"/>
-            </w:pPr>
             <w:r>
               <w:rPr>
                 <w:color w:val="FFFFFF"/>
@@ -976,60 +1115,24 @@
                 <w:sz w:val="24"/>
                 <w:szCs w:val="24"/>
               </w:rPr>
-              <w:t>400 images were used, in which 100 belongs to Normal</w:t>
-            </w:r>
-            <w:r>
-              <w:rPr>
-                <w:rFonts w:ascii="Book Antiqua" w:hAnsi="Book Antiqua"/>
+              <w:t>400 images were used, in which 100 belongs to Normal class and 300 belongs to Pneumonia class.</w:t>
+            </w:r>
+            <w:r>
+              <w:rPr>
+                <w:rFonts w:ascii="Book Antiqua" w:eastAsia="Arial" w:hAnsi="Book Antiqua" w:cs="Arial"/>
                 <w:sz w:val="24"/>
                 <w:szCs w:val="24"/>
               </w:rPr>
-              <w:t xml:space="preserve"> </w:t>
-            </w:r>
-            <w:r>
-              <w:rPr>
-                <w:rFonts w:ascii="Book Antiqua" w:hAnsi="Book Antiqua"/>
-                <w:sz w:val="24"/>
-                <w:szCs w:val="24"/>
-              </w:rPr>
-              <w:t>class and 300 belongs to Pneumonia class</w:t>
-            </w:r>
-            <w:r>
-              <w:rPr>
-                <w:rFonts w:ascii="Book Antiqua" w:hAnsi="Book Antiqua"/>
-                <w:sz w:val="24"/>
-                <w:szCs w:val="24"/>
+              <w:t xml:space="preserve"> 80% of the images are used for Training, 10% used for Testing and the remaining for Validation</w:t>
+            </w:r>
+            <w:r>
+              <w:rPr>
+                <w:rFonts w:ascii="Arial" w:eastAsia="Arial" w:hAnsi="Arial" w:cs="Arial"/>
               </w:rPr>
               <w:t>.</w:t>
             </w:r>
-            <w:r>
-              <w:rPr>
-                <w:rFonts w:ascii="Book Antiqua" w:eastAsia="Arial" w:hAnsi="Book Antiqua" w:cs="Arial"/>
-                <w:sz w:val="24"/>
-                <w:szCs w:val="24"/>
-              </w:rPr>
-              <w:t xml:space="preserve"> </w:t>
-            </w:r>
-            <w:r>
-              <w:rPr>
-                <w:rFonts w:ascii="Book Antiqua" w:eastAsia="Arial" w:hAnsi="Book Antiqua" w:cs="Arial"/>
-                <w:sz w:val="24"/>
-                <w:szCs w:val="24"/>
-              </w:rPr>
-              <w:t>80% of the images are used for Training, 10% used for Testing and the remaining for Validation</w:t>
-            </w:r>
-            <w:r>
-              <w:rPr>
-                <w:rFonts w:ascii="Arial" w:eastAsia="Arial" w:hAnsi="Arial" w:cs="Arial"/>
-              </w:rPr>
-              <w:t>.</w:t>
-            </w:r>
-          </w:p>
-          <w:p>
-            <w:pPr>
-              <w:spacing w:after="0"/>
-            </w:pPr>
-          </w:p>
+          </w:p>
+          <w:p/>
         </w:tc>
       </w:tr>
       <w:tr>
@@ -1048,22 +1151,17 @@
             <w:shd w:val="clear" w:color="auto" w:fill="02B3E4"/>
           </w:tcPr>
           <w:p>
-            <w:pPr>
-              <w:spacing w:after="0"/>
-            </w:pPr>
             <w:r>
               <w:rPr>
                 <w:b/>
                 <w:color w:val="FFFFFF"/>
                 <w:sz w:val="24"/>
               </w:rPr>
+              <w:lastRenderedPageBreak/>
               <w:t xml:space="preserve">Confusion Matrix </w:t>
             </w:r>
           </w:p>
           <w:p>
-            <w:pPr>
-              <w:spacing w:after="0"/>
-            </w:pPr>
             <w:r>
               <w:rPr>
                 <w:color w:val="FFFFFF"/>
@@ -1074,7 +1172,6 @@
           </w:p>
           <w:p>
             <w:pPr>
-              <w:spacing w:after="0"/>
               <w:ind w:right="26"/>
             </w:pPr>
             <w:r>
@@ -1106,7 +1203,6 @@
           </w:tcPr>
           <w:p>
             <w:pPr>
-              <w:spacing w:after="0"/>
               <w:rPr>
                 <w:noProof/>
               </w:rPr>
@@ -1120,47 +1216,52 @@
             </w:r>
           </w:p>
           <w:p>
-            <w:pPr>
-              <w:spacing w:after="0"/>
-            </w:pPr>
             <w:r>
               <w:rPr>
                 <w:noProof/>
               </w:rPr>
               <w:drawing>
-                <wp:inline distT="0" distB="0" distL="0" distR="0" wp14:anchorId="4A2E05A5" wp14:editId="63FF6B70">
-                  <wp:extent cx="1958340" cy="502920"/>
-                  <wp:effectExtent l="0" t="0" r="3810" b="0"/>
-                  <wp:docPr id="399" name="Picture 399"/>
-                  <wp:cNvGraphicFramePr/>
+                <wp:inline distT="0" distB="0" distL="0" distR="0" wp14:anchorId="66A5E6D5" wp14:editId="059572EB">
+                  <wp:extent cx="2613660" cy="2080260"/>
+                  <wp:effectExtent l="0" t="0" r="0" b="0"/>
+                  <wp:docPr id="2" name="Picture 2"/>
+                  <wp:cNvGraphicFramePr>
+                    <a:graphicFrameLocks xmlns:a="http://schemas.openxmlformats.org/drawingml/2006/main" noChangeAspect="1"/>
+                  </wp:cNvGraphicFramePr>
                   <a:graphic xmlns:a="http://schemas.openxmlformats.org/drawingml/2006/main">
                     <a:graphicData uri="http://schemas.openxmlformats.org/drawingml/2006/picture">
                       <pic:pic xmlns:pic="http://schemas.openxmlformats.org/drawingml/2006/picture">
                         <pic:nvPicPr>
-                          <pic:cNvPr id="399" name="Picture 399"/>
-                          <pic:cNvPicPr/>
+                          <pic:cNvPr id="0" name="Picture 1"/>
+                          <pic:cNvPicPr>
+                            <a:picLocks noChangeAspect="1" noChangeArrowheads="1"/>
+                          </pic:cNvPicPr>
                         </pic:nvPicPr>
-                        <pic:blipFill rotWithShape="1">
-                          <a:blip r:embed="rId7"/>
-                          <a:srcRect l="23218" t="61527" r="21012" b="8833"/>
-                          <a:stretch/>
+                        <pic:blipFill>
+                          <a:blip r:embed="rId6">
+                            <a:extLst>
+                              <a:ext uri="{28A0092B-C50C-407E-A947-70E740481C1C}">
+                                <a14:useLocalDpi xmlns:a14="http://schemas.microsoft.com/office/drawing/2010/main" val="0"/>
+                              </a:ext>
+                            </a:extLst>
+                          </a:blip>
+                          <a:srcRect/>
+                          <a:stretch>
+                            <a:fillRect/>
+                          </a:stretch>
                         </pic:blipFill>
                         <pic:spPr bwMode="auto">
                           <a:xfrm>
                             <a:off x="0" y="0"/>
-                            <a:ext cx="1958340" cy="502920"/>
+                            <a:ext cx="2613660" cy="2080260"/>
                           </a:xfrm>
                           <a:prstGeom prst="rect">
                             <a:avLst/>
                           </a:prstGeom>
+                          <a:noFill/>
                           <a:ln>
                             <a:noFill/>
                           </a:ln>
-                          <a:extLst>
-                            <a:ext uri="{53640926-AAD7-44D8-BBD7-CCE9431645EC}">
-                              <a14:shadowObscured xmlns:a14="http://schemas.microsoft.com/office/drawing/2010/main"/>
-                            </a:ext>
-                          </a:extLst>
                         </pic:spPr>
                       </pic:pic>
                     </a:graphicData>
@@ -1171,7 +1272,153 @@
           </w:p>
           <w:p>
             <w:pPr>
-              <w:spacing w:after="0" w:line="240" w:lineRule="auto"/>
+              <w:ind w:left="2"/>
+              <w:rPr>
+                <w:rFonts w:ascii="Book Antiqua" w:eastAsia="Times New Roman" w:hAnsi="Book Antiqua"/>
+                <w:color w:val="auto"/>
+                <w:spacing w:val="2"/>
+                <w:sz w:val="24"/>
+                <w:szCs w:val="24"/>
+                <w:shd w:val="clear" w:color="auto" w:fill="FFFFFF"/>
+              </w:rPr>
+            </w:pPr>
+            <w:r>
+              <w:rPr>
+                <w:rFonts w:ascii="Book Antiqua" w:eastAsia="Times New Roman" w:hAnsi="Book Antiqua"/>
+                <w:color w:val="auto"/>
+                <w:spacing w:val="2"/>
+                <w:sz w:val="24"/>
+                <w:szCs w:val="24"/>
+                <w:shd w:val="clear" w:color="auto" w:fill="FFFFFF"/>
+              </w:rPr>
+              <w:t xml:space="preserve">The four cells represent TP, TN, FP, FN. </w:t>
+            </w:r>
+          </w:p>
+          <w:p>
+            <w:pPr>
+              <w:ind w:left="2"/>
+              <w:rPr>
+                <w:rFonts w:ascii="Book Antiqua" w:hAnsi="Book Antiqua"/>
+                <w:color w:val="auto"/>
+              </w:rPr>
+            </w:pPr>
+            <w:r>
+              <w:rPr>
+                <w:rFonts w:ascii="Book Antiqua" w:hAnsi="Book Antiqua"/>
+                <w:b/>
+                <w:color w:val="auto"/>
+                <w:sz w:val="24"/>
+              </w:rPr>
+              <w:t>True positives (TP):</w:t>
+            </w:r>
+            <w:r>
+              <w:rPr>
+                <w:rFonts w:ascii="Book Antiqua" w:hAnsi="Book Antiqua"/>
+                <w:color w:val="auto"/>
+                <w:sz w:val="24"/>
+              </w:rPr>
+              <w:t xml:space="preserve"> These are cases in which we predicted yes for the data </w:t>
+            </w:r>
+          </w:p>
+          <w:p>
+            <w:pPr>
+              <w:ind w:left="2"/>
+              <w:rPr>
+                <w:rFonts w:ascii="Book Antiqua" w:hAnsi="Book Antiqua"/>
+                <w:color w:val="auto"/>
+              </w:rPr>
+            </w:pPr>
+            <w:r>
+              <w:rPr>
+                <w:rFonts w:ascii="Book Antiqua" w:hAnsi="Book Antiqua"/>
+                <w:b/>
+                <w:color w:val="auto"/>
+                <w:sz w:val="24"/>
+              </w:rPr>
+              <w:t>True negatives (TN):</w:t>
+            </w:r>
+            <w:r>
+              <w:rPr>
+                <w:rFonts w:ascii="Book Antiqua" w:hAnsi="Book Antiqua"/>
+                <w:color w:val="auto"/>
+                <w:sz w:val="24"/>
+              </w:rPr>
+              <w:t xml:space="preserve"> We predicted no for the data </w:t>
+            </w:r>
+          </w:p>
+          <w:p>
+            <w:pPr>
+              <w:ind w:left="2"/>
+              <w:rPr>
+                <w:rFonts w:ascii="Book Antiqua" w:hAnsi="Book Antiqua"/>
+                <w:color w:val="auto"/>
+              </w:rPr>
+            </w:pPr>
+            <w:r>
+              <w:rPr>
+                <w:rFonts w:ascii="Book Antiqua" w:hAnsi="Book Antiqua"/>
+                <w:b/>
+                <w:color w:val="auto"/>
+                <w:sz w:val="24"/>
+              </w:rPr>
+              <w:t>False positives (FP):</w:t>
+            </w:r>
+            <w:r>
+              <w:rPr>
+                <w:rFonts w:ascii="Book Antiqua" w:hAnsi="Book Antiqua"/>
+                <w:color w:val="auto"/>
+                <w:sz w:val="24"/>
+              </w:rPr>
+              <w:t xml:space="preserve"> We predicted yes, but it’s not true </w:t>
+            </w:r>
+          </w:p>
+          <w:p>
+            <w:pPr>
+              <w:ind w:left="2"/>
+              <w:rPr>
+                <w:rFonts w:ascii="Book Antiqua" w:hAnsi="Book Antiqua"/>
+                <w:color w:val="auto"/>
+              </w:rPr>
+            </w:pPr>
+            <w:r>
+              <w:rPr>
+                <w:rFonts w:ascii="Book Antiqua" w:hAnsi="Book Antiqua"/>
+                <w:color w:val="auto"/>
+                <w:sz w:val="24"/>
+              </w:rPr>
+              <w:t xml:space="preserve">(Also known as a "Type I error.") </w:t>
+            </w:r>
+          </w:p>
+          <w:p>
+            <w:pPr>
+              <w:spacing w:after="1"/>
+              <w:ind w:left="2" w:right="58"/>
+              <w:rPr>
+                <w:rFonts w:ascii="Book Antiqua" w:hAnsi="Book Antiqua"/>
+                <w:color w:val="auto"/>
+              </w:rPr>
+            </w:pPr>
+            <w:r>
+              <w:rPr>
+                <w:rFonts w:ascii="Book Antiqua" w:hAnsi="Book Antiqua"/>
+                <w:b/>
+                <w:color w:val="auto"/>
+                <w:sz w:val="24"/>
+              </w:rPr>
+              <w:t>False negatives (FN):</w:t>
+            </w:r>
+            <w:r>
+              <w:rPr>
+                <w:rFonts w:ascii="Book Antiqua" w:hAnsi="Book Antiqua"/>
+                <w:color w:val="auto"/>
+                <w:sz w:val="24"/>
+              </w:rPr>
+              <w:t xml:space="preserve"> We predicted no, but it’s true (Also known as a "Type II error.") </w:t>
+            </w:r>
+          </w:p>
+          <w:p/>
+          <w:p>
+            <w:pPr>
               <w:ind w:left="2" w:right="59"/>
               <w:rPr>
                 <w:rFonts w:ascii="Book Antiqua" w:hAnsi="Book Antiqua"/>
@@ -1184,46 +1431,10 @@
                 <w:color w:val="auto"/>
                 <w:sz w:val="24"/>
               </w:rPr>
-              <w:t>True positive rate for Normal class is 100%</w:t>
-            </w:r>
-            <w:r>
-              <w:rPr>
-                <w:rFonts w:ascii="Book Antiqua" w:hAnsi="Book Antiqua"/>
-                <w:color w:val="auto"/>
-                <w:sz w:val="24"/>
-              </w:rPr>
-              <w:t xml:space="preserve"> </w:t>
-            </w:r>
-            <w:r>
-              <w:rPr>
-                <w:rFonts w:ascii="Book Antiqua" w:hAnsi="Book Antiqua"/>
-                <w:color w:val="auto"/>
-                <w:sz w:val="24"/>
-              </w:rPr>
-              <w:t>True Negative positive rate for Pneumonia class is 0</w:t>
-            </w:r>
-            <w:r>
-              <w:rPr>
-                <w:rFonts w:ascii="Book Antiqua" w:hAnsi="Book Antiqua"/>
-                <w:color w:val="auto"/>
-                <w:sz w:val="24"/>
-              </w:rPr>
-              <w:t xml:space="preserve">. </w:t>
-            </w:r>
-            <w:r>
-              <w:rPr>
-                <w:rFonts w:ascii="Book Antiqua" w:hAnsi="Book Antiqua"/>
-                <w:color w:val="auto"/>
-                <w:sz w:val="24"/>
-              </w:rPr>
-              <w:t xml:space="preserve">There is not much difference between the Balanced and unbalanced data. </w:t>
-            </w:r>
-          </w:p>
-          <w:p>
-            <w:pPr>
-              <w:spacing w:after="0"/>
-            </w:pPr>
-          </w:p>
+              <w:t xml:space="preserve">True positive rate for Normal class is 100% True Negative positive rate for Pneumonia class is 0. There is not much difference between the Balanced and unbalanced data. </w:t>
+            </w:r>
+          </w:p>
+          <w:p/>
         </w:tc>
       </w:tr>
       <w:tr>
@@ -1242,9 +1453,6 @@
             <w:shd w:val="clear" w:color="auto" w:fill="02B3E4"/>
           </w:tcPr>
           <w:p>
-            <w:pPr>
-              <w:spacing w:after="0"/>
-            </w:pPr>
             <w:r>
               <w:rPr>
                 <w:b/>
@@ -1266,22 +1474,12 @@
             </w:r>
           </w:p>
           <w:p>
-            <w:pPr>
-              <w:spacing w:after="0"/>
-            </w:pPr>
-            <w:r>
-              <w:rPr>
-                <w:color w:val="FFFFFF"/>
-                <w:sz w:val="24"/>
-              </w:rPr>
-              <w:t xml:space="preserve">How have the model’s precision and recall been affected by the </w:t>
-            </w:r>
-            <w:r>
-              <w:rPr>
-                <w:color w:val="FFFFFF"/>
-                <w:sz w:val="24"/>
-              </w:rPr>
-              <w:t xml:space="preserve">unbalanced data? (Report the values for a score threshold of 0.5.) </w:t>
+            <w:r>
+              <w:rPr>
+                <w:color w:val="FFFFFF"/>
+                <w:sz w:val="24"/>
+              </w:rPr>
+              <w:t xml:space="preserve">How have the model’s precision and recall been affected by the unbalanced data? (Report the values for a score threshold of 0.5.) </w:t>
             </w:r>
           </w:p>
         </w:tc>
@@ -1297,7 +1495,6 @@
           </w:tcPr>
           <w:p>
             <w:pPr>
-              <w:spacing w:after="0"/>
               <w:rPr>
                 <w:rFonts w:ascii="Book Antiqua" w:hAnsi="Book Antiqua"/>
               </w:rPr>
@@ -1315,21 +1512,7 @@
                 <w:rFonts w:ascii="Book Antiqua" w:hAnsi="Book Antiqua"/>
                 <w:sz w:val="24"/>
               </w:rPr>
-              <w:t xml:space="preserve">The model achieved a precision of 100% and recall of 100%. The unbalanced data doesn’t </w:t>
-            </w:r>
-            <w:r>
-              <w:rPr>
-                <w:rFonts w:ascii="Book Antiqua" w:hAnsi="Book Antiqua"/>
-                <w:sz w:val="24"/>
-              </w:rPr>
-              <w:t>affect</w:t>
-            </w:r>
-            <w:r>
-              <w:rPr>
-                <w:rFonts w:ascii="Book Antiqua" w:hAnsi="Book Antiqua"/>
-                <w:sz w:val="24"/>
-              </w:rPr>
-              <w:t xml:space="preserve"> the model’s precision and recall much.</w:t>
+              <w:t>The model achieved a precision of 100% and recall of 100%. The unbalanced data doesn’t affect the model’s precision and recall much.</w:t>
             </w:r>
           </w:p>
         </w:tc>
@@ -1350,9 +1533,6 @@
             <w:shd w:val="clear" w:color="auto" w:fill="02B3E4"/>
           </w:tcPr>
           <w:p>
-            <w:pPr>
-              <w:spacing w:after="0"/>
-            </w:pPr>
             <w:r>
               <w:rPr>
                 <w:b/>
@@ -1374,9 +1554,6 @@
             </w:r>
           </w:p>
           <w:p>
-            <w:pPr>
-              <w:spacing w:after="0"/>
-            </w:pPr>
             <w:r>
               <w:rPr>
                 <w:color w:val="FFFFFF"/>
@@ -1399,7 +1576,6 @@
           </w:tcPr>
           <w:p>
             <w:pPr>
-              <w:spacing w:after="0"/>
               <w:rPr>
                 <w:rFonts w:ascii="Book Antiqua" w:hAnsi="Book Antiqua"/>
                 <w:sz w:val="24"/>
@@ -1422,16 +1598,14 @@
           </w:p>
           <w:p>
             <w:pPr>
-              <w:spacing w:after="0"/>
-              <w:rPr>
-                <w:rFonts w:ascii="Book Antiqua" w:hAnsi="Book Antiqua"/>
-                <w:sz w:val="24"/>
-              </w:rPr>
-            </w:pPr>
-          </w:p>
-          <w:p>
-            <w:pPr>
-              <w:spacing w:after="0"/>
+              <w:rPr>
+                <w:rFonts w:ascii="Book Antiqua" w:hAnsi="Book Antiqua"/>
+                <w:sz w:val="24"/>
+              </w:rPr>
+            </w:pPr>
+          </w:p>
+          <w:p>
+            <w:pPr>
               <w:rPr>
                 <w:rFonts w:ascii="Book Antiqua" w:hAnsi="Book Antiqua"/>
               </w:rPr>
@@ -1459,7 +1633,6 @@
         <w:ind w:left="-5"/>
       </w:pPr>
       <w:r>
-        <w:lastRenderedPageBreak/>
         <w:t xml:space="preserve">Binary Classifier with Dirty/Balanced Data </w:t>
       </w:r>
     </w:p>
@@ -1482,7 +1655,6 @@
         <w:tblCellMar>
           <w:top w:w="126" w:type="dxa"/>
           <w:left w:w="144" w:type="dxa"/>
-          <w:bottom w:w="0" w:type="dxa"/>
           <w:right w:w="115" w:type="dxa"/>
         </w:tblCellMar>
         <w:tblLook w:val="04A0" w:firstRow="1" w:lastRow="0" w:firstColumn="1" w:lastColumn="0" w:noHBand="0" w:noVBand="1"/>
@@ -1507,22 +1679,17 @@
             <w:shd w:val="clear" w:color="auto" w:fill="02B3E4"/>
           </w:tcPr>
           <w:p>
-            <w:pPr>
-              <w:spacing w:after="0"/>
-            </w:pPr>
             <w:r>
               <w:rPr>
                 <w:b/>
                 <w:color w:val="FFFFFF"/>
                 <w:sz w:val="24"/>
               </w:rPr>
+              <w:lastRenderedPageBreak/>
               <w:t xml:space="preserve">Confusion Matrix </w:t>
             </w:r>
           </w:p>
           <w:p>
-            <w:pPr>
-              <w:spacing w:after="0"/>
-            </w:pPr>
             <w:r>
               <w:rPr>
                 <w:color w:val="FFFFFF"/>
@@ -1533,7 +1700,6 @@
           </w:p>
           <w:p>
             <w:pPr>
-              <w:spacing w:after="0"/>
               <w:ind w:right="26"/>
             </w:pPr>
             <w:r>
@@ -1594,39 +1760,47 @@
                 <w:noProof/>
               </w:rPr>
               <w:drawing>
-                <wp:inline distT="0" distB="0" distL="0" distR="0" wp14:anchorId="2BE504B9" wp14:editId="020CBB1A">
-                  <wp:extent cx="1043940" cy="548640"/>
-                  <wp:effectExtent l="0" t="0" r="3810" b="3810"/>
-                  <wp:docPr id="637" name="Picture 637"/>
-                  <wp:cNvGraphicFramePr/>
+                <wp:inline distT="0" distB="0" distL="0" distR="0" wp14:anchorId="1ABFAD47" wp14:editId="229C5DA5">
+                  <wp:extent cx="3009900" cy="2293620"/>
+                  <wp:effectExtent l="0" t="0" r="0" b="0"/>
+                  <wp:docPr id="3" name="Picture 3"/>
+                  <wp:cNvGraphicFramePr>
+                    <a:graphicFrameLocks xmlns:a="http://schemas.openxmlformats.org/drawingml/2006/main" noChangeAspect="1"/>
+                  </wp:cNvGraphicFramePr>
                   <a:graphic xmlns:a="http://schemas.openxmlformats.org/drawingml/2006/main">
                     <a:graphicData uri="http://schemas.openxmlformats.org/drawingml/2006/picture">
                       <pic:pic xmlns:pic="http://schemas.openxmlformats.org/drawingml/2006/picture">
                         <pic:nvPicPr>
-                          <pic:cNvPr id="637" name="Picture 637"/>
-                          <pic:cNvPicPr/>
+                          <pic:cNvPr id="0" name="Picture 3"/>
+                          <pic:cNvPicPr>
+                            <a:picLocks noChangeAspect="1" noChangeArrowheads="1"/>
+                          </pic:cNvPicPr>
                         </pic:nvPicPr>
-                        <pic:blipFill rotWithShape="1">
-                          <a:blip r:embed="rId8"/>
-                          <a:srcRect l="32116" t="60489" r="38156" b="7487"/>
-                          <a:stretch/>
+                        <pic:blipFill>
+                          <a:blip r:embed="rId7">
+                            <a:extLst>
+                              <a:ext uri="{28A0092B-C50C-407E-A947-70E740481C1C}">
+                                <a14:useLocalDpi xmlns:a14="http://schemas.microsoft.com/office/drawing/2010/main" val="0"/>
+                              </a:ext>
+                            </a:extLst>
+                          </a:blip>
+                          <a:srcRect/>
+                          <a:stretch>
+                            <a:fillRect/>
+                          </a:stretch>
                         </pic:blipFill>
                         <pic:spPr bwMode="auto">
                           <a:xfrm>
                             <a:off x="0" y="0"/>
-                            <a:ext cx="1043940" cy="548640"/>
+                            <a:ext cx="3009900" cy="2293620"/>
                           </a:xfrm>
                           <a:prstGeom prst="rect">
                             <a:avLst/>
                           </a:prstGeom>
+                          <a:noFill/>
                           <a:ln>
                             <a:noFill/>
                           </a:ln>
-                          <a:extLst>
-                            <a:ext uri="{53640926-AAD7-44D8-BBD7-CCE9431645EC}">
-                              <a14:shadowObscured xmlns:a14="http://schemas.microsoft.com/office/drawing/2010/main"/>
-                            </a:ext>
-                          </a:extLst>
                         </pic:spPr>
                       </pic:pic>
                     </a:graphicData>
@@ -1637,9 +1811,164 @@
           </w:p>
           <w:p>
             <w:pPr>
+              <w:ind w:left="2"/>
+              <w:rPr>
+                <w:rFonts w:ascii="Book Antiqua" w:eastAsia="Times New Roman" w:hAnsi="Book Antiqua"/>
+                <w:color w:val="auto"/>
+                <w:spacing w:val="2"/>
+                <w:sz w:val="24"/>
+                <w:szCs w:val="24"/>
+                <w:shd w:val="clear" w:color="auto" w:fill="FFFFFF"/>
+              </w:rPr>
+            </w:pPr>
+            <w:r>
+              <w:rPr>
+                <w:rFonts w:ascii="Book Antiqua" w:eastAsia="Times New Roman" w:hAnsi="Book Antiqua"/>
+                <w:color w:val="auto"/>
+                <w:spacing w:val="2"/>
+                <w:sz w:val="24"/>
+                <w:szCs w:val="24"/>
+                <w:shd w:val="clear" w:color="auto" w:fill="FFFFFF"/>
+              </w:rPr>
+              <w:t xml:space="preserve">The four cells represent TP, TN, FP, FN. </w:t>
+            </w:r>
+          </w:p>
+          <w:p>
+            <w:pPr>
+              <w:ind w:left="2"/>
+              <w:rPr>
+                <w:rFonts w:ascii="Book Antiqua" w:hAnsi="Book Antiqua"/>
+                <w:color w:val="auto"/>
+              </w:rPr>
+            </w:pPr>
+            <w:r>
+              <w:rPr>
+                <w:rFonts w:ascii="Book Antiqua" w:hAnsi="Book Antiqua"/>
+                <w:b/>
+                <w:color w:val="auto"/>
+                <w:sz w:val="24"/>
+              </w:rPr>
+              <w:t>True positives (TP):</w:t>
+            </w:r>
+            <w:r>
+              <w:rPr>
+                <w:rFonts w:ascii="Book Antiqua" w:hAnsi="Book Antiqua"/>
+                <w:color w:val="auto"/>
+                <w:sz w:val="24"/>
+              </w:rPr>
+              <w:t xml:space="preserve"> These are cases in which we predicted yes for the data </w:t>
+            </w:r>
+          </w:p>
+          <w:p>
+            <w:pPr>
+              <w:ind w:left="2"/>
+              <w:rPr>
+                <w:rFonts w:ascii="Book Antiqua" w:hAnsi="Book Antiqua"/>
+                <w:color w:val="auto"/>
+              </w:rPr>
+            </w:pPr>
+            <w:r>
+              <w:rPr>
+                <w:rFonts w:ascii="Book Antiqua" w:hAnsi="Book Antiqua"/>
+                <w:b/>
+                <w:color w:val="auto"/>
+                <w:sz w:val="24"/>
+              </w:rPr>
+              <w:t>True negatives (TN):</w:t>
+            </w:r>
+            <w:r>
+              <w:rPr>
+                <w:rFonts w:ascii="Book Antiqua" w:hAnsi="Book Antiqua"/>
+                <w:color w:val="auto"/>
+                <w:sz w:val="24"/>
+              </w:rPr>
+              <w:t xml:space="preserve"> We predicted no for the data </w:t>
+            </w:r>
+          </w:p>
+          <w:p>
+            <w:pPr>
+              <w:ind w:left="2"/>
+              <w:rPr>
+                <w:rFonts w:ascii="Book Antiqua" w:hAnsi="Book Antiqua"/>
+                <w:color w:val="auto"/>
+              </w:rPr>
+            </w:pPr>
+            <w:r>
+              <w:rPr>
+                <w:rFonts w:ascii="Book Antiqua" w:hAnsi="Book Antiqua"/>
+                <w:b/>
+                <w:color w:val="auto"/>
+                <w:sz w:val="24"/>
+              </w:rPr>
+              <w:t>False positives (FP):</w:t>
+            </w:r>
+            <w:r>
+              <w:rPr>
+                <w:rFonts w:ascii="Book Antiqua" w:hAnsi="Book Antiqua"/>
+                <w:color w:val="auto"/>
+                <w:sz w:val="24"/>
+              </w:rPr>
+              <w:t xml:space="preserve"> We predicted yes, but it’s not true </w:t>
+            </w:r>
+          </w:p>
+          <w:p>
+            <w:pPr>
+              <w:ind w:left="2"/>
+              <w:rPr>
+                <w:rFonts w:ascii="Book Antiqua" w:hAnsi="Book Antiqua"/>
+                <w:color w:val="auto"/>
+              </w:rPr>
+            </w:pPr>
+            <w:r>
+              <w:rPr>
+                <w:rFonts w:ascii="Book Antiqua" w:hAnsi="Book Antiqua"/>
+                <w:color w:val="auto"/>
+                <w:sz w:val="24"/>
+              </w:rPr>
+              <w:t xml:space="preserve">(Also known as a "Type I error.") </w:t>
+            </w:r>
+          </w:p>
+          <w:p>
+            <w:pPr>
+              <w:spacing w:after="1"/>
+              <w:ind w:left="2" w:right="58"/>
+              <w:rPr>
+                <w:rFonts w:ascii="Book Antiqua" w:hAnsi="Book Antiqua"/>
+                <w:color w:val="auto"/>
+              </w:rPr>
+            </w:pPr>
+            <w:r>
+              <w:rPr>
+                <w:rFonts w:ascii="Book Antiqua" w:hAnsi="Book Antiqua"/>
+                <w:b/>
+                <w:color w:val="auto"/>
+                <w:sz w:val="24"/>
+              </w:rPr>
+              <w:t>False negatives (FN):</w:t>
+            </w:r>
+            <w:r>
+              <w:rPr>
+                <w:rFonts w:ascii="Book Antiqua" w:hAnsi="Book Antiqua"/>
+                <w:color w:val="auto"/>
+                <w:sz w:val="24"/>
+              </w:rPr>
+              <w:t xml:space="preserve"> We predicted no, but it’s true (Also known as a "Type II error.") </w:t>
+            </w:r>
+          </w:p>
+          <w:p>
+            <w:pPr>
               <w:spacing w:after="1" w:line="276" w:lineRule="auto"/>
               <w:ind w:left="2"/>
               <w:rPr>
+                <w:sz w:val="24"/>
+              </w:rPr>
+            </w:pPr>
+          </w:p>
+          <w:p>
+            <w:pPr>
+              <w:spacing w:after="1" w:line="276" w:lineRule="auto"/>
+              <w:ind w:left="2"/>
+              <w:rPr>
                 <w:rFonts w:ascii="Book Antiqua" w:hAnsi="Book Antiqua"/>
               </w:rPr>
             </w:pPr>
@@ -1652,9 +1981,6 @@
             </w:r>
           </w:p>
           <w:p>
-            <w:pPr>
-              <w:spacing w:after="0"/>
-            </w:pPr>
             <w:r>
               <w:rPr>
                 <w:rFonts w:ascii="Book Antiqua" w:hAnsi="Book Antiqua"/>
@@ -1688,9 +2014,6 @@
             <w:shd w:val="clear" w:color="auto" w:fill="02B3E4"/>
           </w:tcPr>
           <w:p>
-            <w:pPr>
-              <w:spacing w:after="0"/>
-            </w:pPr>
             <w:r>
               <w:rPr>
                 <w:b/>
@@ -1712,9 +2035,6 @@
             </w:r>
           </w:p>
           <w:p>
-            <w:pPr>
-              <w:spacing w:after="0"/>
-            </w:pPr>
             <w:r>
               <w:rPr>
                 <w:color w:val="FFFFFF"/>
@@ -1736,7 +2056,6 @@
           </w:tcPr>
           <w:p>
             <w:pPr>
-              <w:spacing w:after="0"/>
               <w:rPr>
                 <w:rFonts w:ascii="Book Antiqua" w:hAnsi="Book Antiqua"/>
               </w:rPr>
@@ -1773,15 +2092,13 @@
             <w:shd w:val="clear" w:color="auto" w:fill="02B3E4"/>
           </w:tcPr>
           <w:p>
-            <w:pPr>
-              <w:spacing w:after="0"/>
-            </w:pPr>
             <w:r>
               <w:rPr>
                 <w:b/>
                 <w:color w:val="FFFFFF"/>
                 <w:sz w:val="24"/>
               </w:rPr>
+              <w:lastRenderedPageBreak/>
               <w:t xml:space="preserve">Dirty Data </w:t>
             </w:r>
           </w:p>
@@ -1797,9 +2114,6 @@
             </w:r>
           </w:p>
           <w:p>
-            <w:pPr>
-              <w:spacing w:after="0"/>
-            </w:pPr>
             <w:r>
               <w:rPr>
                 <w:color w:val="FFFFFF"/>
@@ -1843,11 +2157,7 @@
               <w:t>Machine learning model clears struggles to find patterns among classes as the data is mixed up. Model sees same patterns in both labels and hence performs poorly.</w:t>
             </w:r>
           </w:p>
-          <w:p>
-            <w:pPr>
-              <w:spacing w:after="0"/>
-            </w:pPr>
-          </w:p>
+          <w:p/>
         </w:tc>
       </w:tr>
     </w:tbl>
@@ -1887,27 +2197,26 @@
     <w:tbl>
       <w:tblPr>
         <w:tblStyle w:val="TableGrid"/>
-        <w:tblW w:w="10742" w:type="dxa"/>
+        <w:tblW w:w="10820" w:type="dxa"/>
         <w:tblInd w:w="36" w:type="dxa"/>
         <w:tblCellMar>
           <w:top w:w="126" w:type="dxa"/>
           <w:left w:w="144" w:type="dxa"/>
-          <w:bottom w:w="0" w:type="dxa"/>
           <w:right w:w="105" w:type="dxa"/>
         </w:tblCellMar>
         <w:tblLook w:val="04A0" w:firstRow="1" w:lastRow="0" w:firstColumn="1" w:lastColumn="0" w:noHBand="0" w:noVBand="1"/>
       </w:tblPr>
       <w:tblGrid>
-        <w:gridCol w:w="4260"/>
-        <w:gridCol w:w="6482"/>
+        <w:gridCol w:w="1517"/>
+        <w:gridCol w:w="9303"/>
       </w:tblGrid>
       <w:tr>
         <w:trPr>
-          <w:trHeight w:val="3377"/>
+          <w:trHeight w:val="1277"/>
         </w:trPr>
         <w:tc>
           <w:tcPr>
-            <w:tcW w:w="4260" w:type="dxa"/>
+            <w:tcW w:w="1516" w:type="dxa"/>
             <w:tcBorders>
               <w:top w:val="single" w:sz="6" w:space="0" w:color="000000"/>
               <w:left w:val="single" w:sz="6" w:space="0" w:color="000000"/>
@@ -1917,23 +2226,16 @@
             <w:shd w:val="clear" w:color="auto" w:fill="02B3E4"/>
           </w:tcPr>
           <w:p>
-            <w:pPr>
-              <w:spacing w:after="0"/>
-            </w:pPr>
             <w:r>
               <w:rPr>
                 <w:b/>
                 <w:color w:val="FFFFFF"/>
                 <w:sz w:val="24"/>
               </w:rPr>
-              <w:lastRenderedPageBreak/>
               <w:t xml:space="preserve">Confusion Matrix </w:t>
             </w:r>
           </w:p>
           <w:p>
-            <w:pPr>
-              <w:spacing w:after="0"/>
-            </w:pPr>
             <w:r>
               <w:rPr>
                 <w:color w:val="FFFFFF"/>
@@ -1943,22 +2245,12 @@
             </w:r>
           </w:p>
           <w:p>
-            <w:pPr>
-              <w:spacing w:after="0"/>
-            </w:pPr>
-            <w:r>
-              <w:rPr>
-                <w:color w:val="FFFFFF"/>
-                <w:sz w:val="24"/>
-              </w:rPr>
-              <w:t xml:space="preserve">Summarize the 3-class confusion matrix. What classes are the model most likely to confuse? What </w:t>
-            </w:r>
-            <w:r>
-              <w:rPr>
-                <w:color w:val="FFFFFF"/>
-                <w:sz w:val="24"/>
-              </w:rPr>
-              <w:t>class(es) is the model most likely to get right? What might you do to try to remedy the model’s “confusion”? Include a screenshot of the new confusion matrix.</w:t>
+            <w:r>
+              <w:rPr>
+                <w:color w:val="FFFFFF"/>
+                <w:sz w:val="24"/>
+              </w:rPr>
+              <w:t>Summarize the 3-class confusion matrix. What classes are the model most likely to confuse? What class(es) is the model most likely to get right? What might you do to try to remedy the model’s “confusion”? Include a screenshot of the new confusion matrix.</w:t>
             </w:r>
             <w:r>
               <w:rPr>
@@ -1972,7 +2264,7 @@
         </w:tc>
         <w:tc>
           <w:tcPr>
-            <w:tcW w:w="6482" w:type="dxa"/>
+            <w:tcW w:w="9304" w:type="dxa"/>
             <w:tcBorders>
               <w:top w:val="single" w:sz="6" w:space="0" w:color="000000"/>
               <w:left w:val="single" w:sz="6" w:space="0" w:color="000000"/>
@@ -1982,7 +2274,7 @@
           </w:tcPr>
           <w:p>
             <w:pPr>
-              <w:spacing w:after="0" w:line="276" w:lineRule="auto"/>
+              <w:spacing w:line="276" w:lineRule="auto"/>
               <w:rPr>
                 <w:noProof/>
               </w:rPr>
@@ -1990,7 +2282,7 @@
           </w:p>
           <w:p>
             <w:pPr>
-              <w:spacing w:after="0" w:line="276" w:lineRule="auto"/>
+              <w:spacing w:line="276" w:lineRule="auto"/>
               <w:rPr>
                 <w:rFonts w:ascii="Book Antiqua" w:hAnsi="Book Antiqua"/>
                 <w:sz w:val="24"/>
@@ -2001,39 +2293,47 @@
                 <w:noProof/>
               </w:rPr>
               <w:drawing>
-                <wp:inline distT="0" distB="0" distL="0" distR="0" wp14:anchorId="612FBEFA" wp14:editId="16B51AA5">
-                  <wp:extent cx="1181100" cy="685800"/>
+                <wp:inline distT="0" distB="0" distL="0" distR="0" wp14:anchorId="440B42B1" wp14:editId="049915F6">
+                  <wp:extent cx="4213860" cy="2651760"/>
                   <wp:effectExtent l="0" t="0" r="0" b="0"/>
-                  <wp:docPr id="886" name="Picture 886"/>
-                  <wp:cNvGraphicFramePr/>
+                  <wp:docPr id="4" name="Picture 4"/>
+                  <wp:cNvGraphicFramePr>
+                    <a:graphicFrameLocks xmlns:a="http://schemas.openxmlformats.org/drawingml/2006/main" noChangeAspect="1"/>
+                  </wp:cNvGraphicFramePr>
                   <a:graphic xmlns:a="http://schemas.openxmlformats.org/drawingml/2006/main">
                     <a:graphicData uri="http://schemas.openxmlformats.org/drawingml/2006/picture">
                       <pic:pic xmlns:pic="http://schemas.openxmlformats.org/drawingml/2006/picture">
                         <pic:nvPicPr>
-                          <pic:cNvPr id="886" name="Picture 886"/>
-                          <pic:cNvPicPr/>
+                          <pic:cNvPr id="0" name="Picture 5"/>
+                          <pic:cNvPicPr>
+                            <a:picLocks noChangeAspect="1" noChangeArrowheads="1"/>
+                          </pic:cNvPicPr>
                         </pic:nvPicPr>
-                        <pic:blipFill rotWithShape="1">
-                          <a:blip r:embed="rId9"/>
-                          <a:srcRect l="36021" t="54525" r="30344" b="4238"/>
-                          <a:stretch/>
+                        <pic:blipFill>
+                          <a:blip r:embed="rId8">
+                            <a:extLst>
+                              <a:ext uri="{28A0092B-C50C-407E-A947-70E740481C1C}">
+                                <a14:useLocalDpi xmlns:a14="http://schemas.microsoft.com/office/drawing/2010/main" val="0"/>
+                              </a:ext>
+                            </a:extLst>
+                          </a:blip>
+                          <a:srcRect/>
+                          <a:stretch>
+                            <a:fillRect/>
+                          </a:stretch>
                         </pic:blipFill>
                         <pic:spPr bwMode="auto">
                           <a:xfrm>
                             <a:off x="0" y="0"/>
-                            <a:ext cx="1181100" cy="685800"/>
+                            <a:ext cx="4213860" cy="2651760"/>
                           </a:xfrm>
                           <a:prstGeom prst="rect">
                             <a:avLst/>
                           </a:prstGeom>
+                          <a:noFill/>
                           <a:ln>
                             <a:noFill/>
                           </a:ln>
-                          <a:extLst>
-                            <a:ext uri="{53640926-AAD7-44D8-BBD7-CCE9431645EC}">
-                              <a14:shadowObscured xmlns:a14="http://schemas.microsoft.com/office/drawing/2010/main"/>
-                            </a:ext>
-                          </a:extLst>
                         </pic:spPr>
                       </pic:pic>
                     </a:graphicData>
@@ -2044,54 +2344,172 @@
           </w:p>
           <w:p>
             <w:pPr>
-              <w:spacing w:after="0" w:line="276" w:lineRule="auto"/>
-              <w:rPr>
-                <w:rFonts w:ascii="Book Antiqua" w:hAnsi="Book Antiqua"/>
-                <w:sz w:val="24"/>
-              </w:rPr>
-            </w:pPr>
-          </w:p>
-          <w:p>
-            <w:pPr>
-              <w:spacing w:after="0" w:line="276" w:lineRule="auto"/>
-              <w:rPr>
-                <w:rFonts w:ascii="Book Antiqua" w:hAnsi="Book Antiqua"/>
-              </w:rPr>
-            </w:pPr>
-            <w:r>
-              <w:rPr>
-                <w:rFonts w:ascii="Book Antiqua" w:hAnsi="Book Antiqua"/>
-                <w:sz w:val="24"/>
-              </w:rPr>
-              <w:t>The True Negative rate of Bacterial Pneumonia class is 70%, True Negative rate of Viral Pneumonia class is 30%, the True Positive rate of Normal class is 100</w:t>
-            </w:r>
-            <w:r>
-              <w:rPr>
-                <w:rFonts w:ascii="Book Antiqua" w:hAnsi="Book Antiqua"/>
-                <w:sz w:val="24"/>
-              </w:rPr>
-              <w:t>%, the</w:t>
-            </w:r>
-            <w:r>
-              <w:rPr>
-                <w:rFonts w:ascii="Book Antiqua" w:hAnsi="Book Antiqua"/>
-                <w:sz w:val="24"/>
-              </w:rPr>
-              <w:t xml:space="preserve"> True Negative rate of Viral Pneumonia class is 18</w:t>
-            </w:r>
-            <w:r>
-              <w:rPr>
-                <w:rFonts w:ascii="Book Antiqua" w:hAnsi="Book Antiqua"/>
-                <w:sz w:val="24"/>
-              </w:rPr>
-              <w:t>%, True</w:t>
-            </w:r>
-            <w:r>
-              <w:rPr>
-                <w:rFonts w:ascii="Book Antiqua" w:hAnsi="Book Antiqua"/>
-                <w:sz w:val="24"/>
-              </w:rPr>
-              <w:t xml:space="preserve"> Negative rate of Bacterial Pneumonia rate is 82%. </w:t>
+              <w:ind w:left="2"/>
+              <w:rPr>
+                <w:rFonts w:ascii="Book Antiqua" w:eastAsia="Times New Roman" w:hAnsi="Book Antiqua"/>
+                <w:color w:val="auto"/>
+                <w:spacing w:val="2"/>
+                <w:sz w:val="24"/>
+                <w:szCs w:val="24"/>
+                <w:shd w:val="clear" w:color="auto" w:fill="FFFFFF"/>
+              </w:rPr>
+            </w:pPr>
+            <w:r>
+              <w:rPr>
+                <w:rFonts w:ascii="Book Antiqua" w:eastAsia="Times New Roman" w:hAnsi="Book Antiqua"/>
+                <w:color w:val="auto"/>
+                <w:spacing w:val="2"/>
+                <w:sz w:val="24"/>
+                <w:szCs w:val="24"/>
+                <w:shd w:val="clear" w:color="auto" w:fill="FFFFFF"/>
+              </w:rPr>
+              <w:t xml:space="preserve">The four cells represent TP, TN, FP, FN. </w:t>
+            </w:r>
+          </w:p>
+          <w:p>
+            <w:pPr>
+              <w:ind w:left="2"/>
+              <w:rPr>
+                <w:rFonts w:ascii="Book Antiqua" w:hAnsi="Book Antiqua"/>
+                <w:color w:val="auto"/>
+              </w:rPr>
+            </w:pPr>
+            <w:r>
+              <w:rPr>
+                <w:rFonts w:ascii="Book Antiqua" w:hAnsi="Book Antiqua"/>
+                <w:b/>
+                <w:color w:val="auto"/>
+                <w:sz w:val="24"/>
+              </w:rPr>
+              <w:t>True positives (TP):</w:t>
+            </w:r>
+            <w:r>
+              <w:rPr>
+                <w:rFonts w:ascii="Book Antiqua" w:hAnsi="Book Antiqua"/>
+                <w:color w:val="auto"/>
+                <w:sz w:val="24"/>
+              </w:rPr>
+              <w:t xml:space="preserve"> These are cases in which we predicted yes for the data </w:t>
+            </w:r>
+          </w:p>
+          <w:p>
+            <w:pPr>
+              <w:ind w:left="2"/>
+              <w:rPr>
+                <w:rFonts w:ascii="Book Antiqua" w:hAnsi="Book Antiqua"/>
+                <w:color w:val="auto"/>
+              </w:rPr>
+            </w:pPr>
+            <w:r>
+              <w:rPr>
+                <w:rFonts w:ascii="Book Antiqua" w:hAnsi="Book Antiqua"/>
+                <w:b/>
+                <w:color w:val="auto"/>
+                <w:sz w:val="24"/>
+              </w:rPr>
+              <w:t>True negatives (TN):</w:t>
+            </w:r>
+            <w:r>
+              <w:rPr>
+                <w:rFonts w:ascii="Book Antiqua" w:hAnsi="Book Antiqua"/>
+                <w:color w:val="auto"/>
+                <w:sz w:val="24"/>
+              </w:rPr>
+              <w:t xml:space="preserve"> We predicted no for the data </w:t>
+            </w:r>
+          </w:p>
+          <w:p>
+            <w:pPr>
+              <w:ind w:left="2"/>
+              <w:rPr>
+                <w:rFonts w:ascii="Book Antiqua" w:hAnsi="Book Antiqua"/>
+                <w:color w:val="auto"/>
+              </w:rPr>
+            </w:pPr>
+            <w:r>
+              <w:rPr>
+                <w:rFonts w:ascii="Book Antiqua" w:hAnsi="Book Antiqua"/>
+                <w:b/>
+                <w:color w:val="auto"/>
+                <w:sz w:val="24"/>
+              </w:rPr>
+              <w:t>False positives (FP):</w:t>
+            </w:r>
+            <w:r>
+              <w:rPr>
+                <w:rFonts w:ascii="Book Antiqua" w:hAnsi="Book Antiqua"/>
+                <w:color w:val="auto"/>
+                <w:sz w:val="24"/>
+              </w:rPr>
+              <w:t xml:space="preserve"> We predicted yes, but it’s not true </w:t>
+            </w:r>
+          </w:p>
+          <w:p>
+            <w:pPr>
+              <w:ind w:left="2"/>
+              <w:rPr>
+                <w:rFonts w:ascii="Book Antiqua" w:hAnsi="Book Antiqua"/>
+                <w:color w:val="auto"/>
+              </w:rPr>
+            </w:pPr>
+            <w:r>
+              <w:rPr>
+                <w:rFonts w:ascii="Book Antiqua" w:hAnsi="Book Antiqua"/>
+                <w:color w:val="auto"/>
+                <w:sz w:val="24"/>
+              </w:rPr>
+              <w:t xml:space="preserve">(Also known as a "Type I error.") </w:t>
+            </w:r>
+          </w:p>
+          <w:p>
+            <w:pPr>
+              <w:spacing w:after="1"/>
+              <w:ind w:left="2" w:right="58"/>
+              <w:rPr>
+                <w:rFonts w:ascii="Book Antiqua" w:hAnsi="Book Antiqua"/>
+                <w:color w:val="auto"/>
+              </w:rPr>
+            </w:pPr>
+            <w:r>
+              <w:rPr>
+                <w:rFonts w:ascii="Book Antiqua" w:hAnsi="Book Antiqua"/>
+                <w:b/>
+                <w:color w:val="auto"/>
+                <w:sz w:val="24"/>
+              </w:rPr>
+              <w:t>False negatives (FN):</w:t>
+            </w:r>
+            <w:r>
+              <w:rPr>
+                <w:rFonts w:ascii="Book Antiqua" w:hAnsi="Book Antiqua"/>
+                <w:color w:val="auto"/>
+                <w:sz w:val="24"/>
+              </w:rPr>
+              <w:t xml:space="preserve"> We predicted no, but it’s true (Also known as a "Type II error.") </w:t>
+            </w:r>
+          </w:p>
+          <w:p>
+            <w:pPr>
+              <w:spacing w:line="276" w:lineRule="auto"/>
+              <w:rPr>
+                <w:rFonts w:ascii="Book Antiqua" w:hAnsi="Book Antiqua"/>
+                <w:sz w:val="24"/>
+              </w:rPr>
+            </w:pPr>
+          </w:p>
+          <w:p>
+            <w:pPr>
+              <w:spacing w:line="276" w:lineRule="auto"/>
+              <w:rPr>
+                <w:rFonts w:ascii="Book Antiqua" w:hAnsi="Book Antiqua"/>
+              </w:rPr>
+            </w:pPr>
+            <w:r>
+              <w:rPr>
+                <w:rFonts w:ascii="Book Antiqua" w:hAnsi="Book Antiqua"/>
+                <w:sz w:val="24"/>
+              </w:rPr>
+              <w:t xml:space="preserve">The True Negative rate of Bacterial Pneumonia class is 70%, True Negative rate of Viral Pneumonia class is 30%, the True Positive rate of Normal class is 100%, the True Negative rate of Viral Pneumonia class is 18%, True Negative rate of Bacterial Pneumonia rate is 82%. </w:t>
             </w:r>
           </w:p>
           <w:p>
@@ -2111,7 +2529,6 @@
           </w:p>
           <w:p>
             <w:pPr>
-              <w:spacing w:after="0" w:line="240" w:lineRule="auto"/>
               <w:ind w:right="60"/>
               <w:jc w:val="both"/>
               <w:rPr>
@@ -2126,11 +2543,7 @@
               <w:t xml:space="preserve">The model which is like to confuse is Bacterial Pneumonia, Viral Pneumonia class. Normal class is likely to get right (True Positive rate – 100%). We can add more images to each class as there only 100 images for each class now. </w:t>
             </w:r>
           </w:p>
-          <w:p>
-            <w:pPr>
-              <w:spacing w:after="0"/>
-            </w:pPr>
-          </w:p>
+          <w:p/>
         </w:tc>
       </w:tr>
       <w:tr>
@@ -2139,7 +2552,7 @@
         </w:trPr>
         <w:tc>
           <w:tcPr>
-            <w:tcW w:w="4260" w:type="dxa"/>
+            <w:tcW w:w="1516" w:type="dxa"/>
             <w:tcBorders>
               <w:top w:val="single" w:sz="6" w:space="0" w:color="000000"/>
               <w:left w:val="single" w:sz="6" w:space="0" w:color="000000"/>
@@ -2149,22 +2562,17 @@
             <w:shd w:val="clear" w:color="auto" w:fill="02B3E4"/>
           </w:tcPr>
           <w:p>
-            <w:pPr>
-              <w:spacing w:after="0"/>
-            </w:pPr>
             <w:r>
               <w:rPr>
                 <w:b/>
                 <w:color w:val="FFFFFF"/>
                 <w:sz w:val="24"/>
               </w:rPr>
+              <w:lastRenderedPageBreak/>
               <w:t xml:space="preserve">Precision &amp; Recall </w:t>
             </w:r>
           </w:p>
           <w:p>
-            <w:pPr>
-              <w:spacing w:after="0"/>
-            </w:pPr>
             <w:r>
               <w:rPr>
                 <w:color w:val="FFFFFF"/>
@@ -2174,22 +2582,12 @@
             </w:r>
           </w:p>
           <w:p>
-            <w:pPr>
-              <w:spacing w:after="0"/>
-            </w:pPr>
-            <w:r>
-              <w:rPr>
-                <w:color w:val="FFFFFF"/>
-                <w:sz w:val="24"/>
-              </w:rPr>
-              <w:t>What are the model’s precision and recall? How are these values calcula</w:t>
-            </w:r>
-            <w:r>
-              <w:rPr>
-                <w:color w:val="FFFFFF"/>
-                <w:sz w:val="24"/>
-              </w:rPr>
-              <w:t>ted? (Report the values for a score threshold of 0.5.)</w:t>
+            <w:r>
+              <w:rPr>
+                <w:color w:val="FFFFFF"/>
+                <w:sz w:val="24"/>
+              </w:rPr>
+              <w:t>What are the model’s precision and recall? How are these values calculated? (Report the values for a score threshold of 0.5.)</w:t>
             </w:r>
             <w:r>
               <w:rPr>
@@ -2203,7 +2601,7 @@
         </w:tc>
         <w:tc>
           <w:tcPr>
-            <w:tcW w:w="6482" w:type="dxa"/>
+            <w:tcW w:w="9304" w:type="dxa"/>
             <w:tcBorders>
               <w:top w:val="single" w:sz="6" w:space="0" w:color="000000"/>
               <w:left w:val="single" w:sz="6" w:space="0" w:color="000000"/>
@@ -2213,45 +2611,168 @@
           </w:tcPr>
           <w:p>
             <w:pPr>
-              <w:spacing w:after="0"/>
-              <w:rPr>
-                <w:rFonts w:ascii="Book Antiqua" w:hAnsi="Book Antiqua"/>
-              </w:rPr>
-            </w:pPr>
-            <w:r>
-              <w:rPr>
-                <w:rFonts w:ascii="Book Antiqua" w:hAnsi="Book Antiqua"/>
-                <w:sz w:val="24"/>
-              </w:rPr>
-              <w:t xml:space="preserve">The Precision and Recall for the model </w:t>
-            </w:r>
-            <w:r>
-              <w:rPr>
-                <w:rFonts w:ascii="Book Antiqua" w:hAnsi="Book Antiqua"/>
-                <w:sz w:val="24"/>
-              </w:rPr>
-              <w:t>are</w:t>
-            </w:r>
-            <w:r>
-              <w:rPr>
-                <w:rFonts w:ascii="Book Antiqua" w:hAnsi="Book Antiqua"/>
-                <w:sz w:val="24"/>
-              </w:rPr>
-              <w:t xml:space="preserve"> 82.76%, 77.42</w:t>
-            </w:r>
-            <w:r>
-              <w:rPr>
-                <w:rFonts w:ascii="Book Antiqua" w:hAnsi="Book Antiqua"/>
-                <w:sz w:val="24"/>
-              </w:rPr>
-              <w:t>%. Precision</w:t>
-            </w:r>
-            <w:r>
-              <w:rPr>
-                <w:rFonts w:ascii="Book Antiqua" w:hAnsi="Book Antiqua"/>
-                <w:sz w:val="24"/>
-              </w:rPr>
-              <w:t xml:space="preserve"> is calculated with true positives by sum of true positives, false positives whereas Recall is calculated with true positives by sum of true positives and false negatives</w:t>
+              <w:spacing w:after="2" w:line="275" w:lineRule="auto"/>
+              <w:jc w:val="center"/>
+              <w:rPr>
+                <w:rFonts w:ascii="Book Antiqua" w:hAnsi="Book Antiqua"/>
+                <w:color w:val="202124"/>
+                <w:sz w:val="24"/>
+              </w:rPr>
+            </w:pPr>
+            <w:r>
+              <w:rPr>
+                <w:noProof/>
+              </w:rPr>
+              <w:drawing>
+                <wp:inline distT="0" distB="0" distL="0" distR="0" wp14:anchorId="6E8DC350" wp14:editId="30C05185">
+                  <wp:extent cx="4169410" cy="1073417"/>
+                  <wp:effectExtent l="0" t="0" r="2540" b="0"/>
+                  <wp:docPr id="5" name="Picture 5"/>
+                  <wp:cNvGraphicFramePr>
+                    <a:graphicFrameLocks xmlns:a="http://schemas.openxmlformats.org/drawingml/2006/main" noChangeAspect="1"/>
+                  </wp:cNvGraphicFramePr>
+                  <a:graphic xmlns:a="http://schemas.openxmlformats.org/drawingml/2006/main">
+                    <a:graphicData uri="http://schemas.openxmlformats.org/drawingml/2006/picture">
+                      <pic:pic xmlns:pic="http://schemas.openxmlformats.org/drawingml/2006/picture">
+                        <pic:nvPicPr>
+                          <pic:cNvPr id="0" name="Picture 7"/>
+                          <pic:cNvPicPr>
+                            <a:picLocks noChangeAspect="1" noChangeArrowheads="1"/>
+                          </pic:cNvPicPr>
+                        </pic:nvPicPr>
+                        <pic:blipFill>
+                          <a:blip r:embed="rId9" cstate="print">
+                            <a:extLst>
+                              <a:ext uri="{28A0092B-C50C-407E-A947-70E740481C1C}">
+                                <a14:useLocalDpi xmlns:a14="http://schemas.microsoft.com/office/drawing/2010/main" val="0"/>
+                              </a:ext>
+                            </a:extLst>
+                          </a:blip>
+                          <a:srcRect/>
+                          <a:stretch>
+                            <a:fillRect/>
+                          </a:stretch>
+                        </pic:blipFill>
+                        <pic:spPr bwMode="auto">
+                          <a:xfrm>
+                            <a:off x="0" y="0"/>
+                            <a:ext cx="4319453" cy="1112046"/>
+                          </a:xfrm>
+                          <a:prstGeom prst="rect">
+                            <a:avLst/>
+                          </a:prstGeom>
+                          <a:noFill/>
+                          <a:ln>
+                            <a:noFill/>
+                          </a:ln>
+                        </pic:spPr>
+                      </pic:pic>
+                    </a:graphicData>
+                  </a:graphic>
+                </wp:inline>
+              </w:drawing>
+            </w:r>
+          </w:p>
+          <w:p>
+            <w:pPr>
+              <w:spacing w:after="2" w:line="275" w:lineRule="auto"/>
+              <w:rPr>
+                <w:rFonts w:ascii="Book Antiqua" w:hAnsi="Book Antiqua"/>
+                <w:color w:val="202124"/>
+                <w:sz w:val="24"/>
+              </w:rPr>
+            </w:pPr>
+          </w:p>
+          <w:p>
+            <w:pPr>
+              <w:spacing w:after="2" w:line="275" w:lineRule="auto"/>
+            </w:pPr>
+            <w:r>
+              <w:rPr>
+                <w:rFonts w:ascii="Book Antiqua" w:hAnsi="Book Antiqua"/>
+                <w:color w:val="202124"/>
+                <w:sz w:val="24"/>
+              </w:rPr>
+              <w:t xml:space="preserve">The </w:t>
+            </w:r>
+            <w:r>
+              <w:rPr>
+                <w:rFonts w:ascii="Book Antiqua" w:hAnsi="Book Antiqua"/>
+                <w:b/>
+                <w:color w:val="202124"/>
+                <w:sz w:val="24"/>
+              </w:rPr>
+              <w:t>precision</w:t>
+            </w:r>
+            <w:r>
+              <w:rPr>
+                <w:rFonts w:ascii="Book Antiqua" w:hAnsi="Book Antiqua"/>
+                <w:color w:val="202124"/>
+                <w:sz w:val="24"/>
+              </w:rPr>
+              <w:t xml:space="preserve"> is the proportion of relevant results in the list of all returned search results. The </w:t>
+            </w:r>
+            <w:r>
+              <w:rPr>
+                <w:rFonts w:ascii="Book Antiqua" w:hAnsi="Book Antiqua"/>
+                <w:b/>
+                <w:color w:val="202124"/>
+                <w:sz w:val="24"/>
+              </w:rPr>
+              <w:t>recall</w:t>
+            </w:r>
+            <w:r>
+              <w:rPr>
+                <w:rFonts w:ascii="Book Antiqua" w:hAnsi="Book Antiqua"/>
+                <w:color w:val="202124"/>
+                <w:sz w:val="24"/>
+              </w:rPr>
+              <w:t xml:space="preserve"> is the ratio of the relevant results returned by the search engine to</w:t>
+            </w:r>
+            <w:r>
+              <w:rPr>
+                <w:rFonts w:ascii="Book Antiqua" w:hAnsi="Book Antiqua"/>
+                <w:color w:val="202124"/>
+                <w:sz w:val="24"/>
+              </w:rPr>
+              <w:t xml:space="preserve"> </w:t>
+            </w:r>
+            <w:r>
+              <w:rPr>
+                <w:rFonts w:ascii="Book Antiqua" w:hAnsi="Book Antiqua"/>
+                <w:color w:val="202124"/>
+                <w:sz w:val="24"/>
+              </w:rPr>
+              <w:t>the total number of the relevant results that could have been returned</w:t>
+            </w:r>
+            <w:r>
+              <w:rPr>
+                <w:color w:val="202124"/>
+                <w:sz w:val="24"/>
+              </w:rPr>
+              <w:t xml:space="preserve">. </w:t>
+            </w:r>
+          </w:p>
+          <w:p>
+            <w:pPr>
+              <w:rPr>
+                <w:rFonts w:ascii="Book Antiqua" w:hAnsi="Book Antiqua"/>
+                <w:sz w:val="24"/>
+              </w:rPr>
+            </w:pPr>
+          </w:p>
+          <w:p>
+            <w:pPr>
+              <w:rPr>
+                <w:rFonts w:ascii="Book Antiqua" w:hAnsi="Book Antiqua"/>
+              </w:rPr>
+            </w:pPr>
+            <w:r>
+              <w:rPr>
+                <w:rFonts w:ascii="Book Antiqua" w:hAnsi="Book Antiqua"/>
+                <w:sz w:val="24"/>
+              </w:rPr>
+              <w:t>The Precision and Recall for the model are 82.76%, 77.42%. Precision is calculated with true positives by sum of true positives, false positives whereas Recall is calculated with true positives by sum of true positives and false negatives</w:t>
             </w:r>
             <w:r>
               <w:rPr>
@@ -2269,7 +2790,7 @@
         </w:trPr>
         <w:tc>
           <w:tcPr>
-            <w:tcW w:w="4260" w:type="dxa"/>
+            <w:tcW w:w="1516" w:type="dxa"/>
             <w:tcBorders>
               <w:top w:val="single" w:sz="6" w:space="0" w:color="000000"/>
               <w:left w:val="single" w:sz="6" w:space="0" w:color="000000"/>
@@ -2279,9 +2800,6 @@
             <w:shd w:val="clear" w:color="auto" w:fill="02B3E4"/>
           </w:tcPr>
           <w:p>
-            <w:pPr>
-              <w:spacing w:after="0"/>
-            </w:pPr>
             <w:r>
               <w:rPr>
                 <w:b/>
@@ -2304,9 +2822,6 @@
             </w:r>
           </w:p>
           <w:p>
-            <w:pPr>
-              <w:spacing w:after="0"/>
-            </w:pPr>
             <w:r>
               <w:rPr>
                 <w:color w:val="FFFFFF"/>
@@ -2318,7 +2833,7 @@
         </w:tc>
         <w:tc>
           <w:tcPr>
-            <w:tcW w:w="6482" w:type="dxa"/>
+            <w:tcW w:w="9304" w:type="dxa"/>
             <w:tcBorders>
               <w:top w:val="single" w:sz="6" w:space="0" w:color="000000"/>
               <w:left w:val="single" w:sz="6" w:space="0" w:color="000000"/>
@@ -2328,7 +2843,9 @@
           </w:tcPr>
           <w:p>
             <w:pPr>
-              <w:spacing w:after="0"/>
+              <w:rPr>
+                <w:rFonts w:ascii="Book Antiqua" w:hAnsi="Book Antiqua"/>
+              </w:rPr>
             </w:pPr>
             <w:r>
               <w:rPr>
@@ -2339,15 +2856,10 @@
             </w:r>
             <w:r>
               <w:rPr>
-                <w:sz w:val="24"/>
-              </w:rPr>
-              <w:t>The F1 score of the model is 0.80</w:t>
-            </w:r>
-            <w:r>
-              <w:rPr>
-                <w:sz w:val="24"/>
-              </w:rPr>
-              <w:t>.</w:t>
+                <w:rFonts w:ascii="Book Antiqua" w:hAnsi="Book Antiqua"/>
+                <w:sz w:val="24"/>
+              </w:rPr>
+              <w:t>The F1 score of the model is 0.80.</w:t>
             </w:r>
           </w:p>
         </w:tc>

</xml_diff>